<commit_message>
Spoken to Eduardo - need to change one-zero sampling
</commit_message>
<xml_diff>
--- a/paper/Behavioural Methods Project - Edits.docx
+++ b/paper/Behavioural Methods Project - Edits.docx
@@ -593,30 +593,25 @@
         <w:ind w:firstLine="720"/>
       </w:pPr>
       <w:r>
-        <w:rPr>
-          <w:highlight w:val="yellow"/>
-          <w:rPrChange w:id="2" w:author="Jonathan Tuke" w:date="2020-11-20T14:06:00Z">
+        <w:t>T</w:t>
+      </w:r>
+      <w:r>
+        <w:t xml:space="preserve">he use of pinpoint </w:t>
+      </w:r>
+      <w:r>
+        <w:rPr>
+          <w:rPrChange w:id="2" w:author="Jonathan Tuke" w:date="2020-11-23T08:41:00Z">
             <w:rPr/>
           </w:rPrChange>
         </w:rPr>
-        <w:t>T</w:t>
-      </w:r>
-      <w:r>
-        <w:rPr>
-          <w:highlight w:val="yellow"/>
-          <w:rPrChange w:id="3" w:author="Jonathan Tuke" w:date="2020-11-20T14:06:00Z">
+        <w:t xml:space="preserve">sampling, also </w:t>
+      </w:r>
+      <w:r>
+        <w:rPr>
+          <w:rPrChange w:id="3" w:author="Jonathan Tuke" w:date="2020-11-23T08:41:00Z">
             <w:rPr/>
           </w:rPrChange>
         </w:rPr>
-        <w:t xml:space="preserve">he use of pinpoint sampling, also </w:t>
-      </w:r>
-      <w:r>
-        <w:rPr>
-          <w:highlight w:val="yellow"/>
-          <w:rPrChange w:id="4" w:author="Jonathan Tuke" w:date="2020-11-20T14:06:00Z">
-            <w:rPr/>
-          </w:rPrChange>
-        </w:rPr>
         <w:t>referred</w:t>
       </w:r>
       <w:r>
@@ -1176,6 +1171,8 @@
           <w:i/>
         </w:rPr>
       </w:pPr>
+      <w:bookmarkStart w:id="4" w:name="OLE_LINK3"/>
+      <w:bookmarkStart w:id="5" w:name="OLE_LINK4"/>
       <w:r>
         <w:rPr>
           <w:b/>
@@ -1212,6 +1209,8 @@
         <w:t>cy</w:t>
       </w:r>
     </w:p>
+    <w:bookmarkEnd w:id="4"/>
+    <w:bookmarkEnd w:id="5"/>
     <w:p>
       <w:pPr>
         <w:spacing w:line="480" w:lineRule="auto"/>
@@ -1607,19 +1606,19 @@
           <w:b/>
         </w:rPr>
       </w:pPr>
-      <w:commentRangeStart w:id="5"/>
+      <w:commentRangeStart w:id="6"/>
       <w:r>
         <w:rPr>
           <w:b/>
         </w:rPr>
         <w:t>DISCUSSION</w:t>
       </w:r>
-      <w:commentRangeEnd w:id="5"/>
+      <w:commentRangeEnd w:id="6"/>
       <w:r>
         <w:rPr>
           <w:rStyle w:val="CommentReference"/>
         </w:rPr>
-        <w:commentReference w:id="5"/>
+        <w:commentReference w:id="6"/>
       </w:r>
     </w:p>
     <w:p>
@@ -1677,7 +1676,17 @@
         <w:spacing w:line="480" w:lineRule="auto"/>
       </w:pPr>
       <w:r>
-        <w:t xml:space="preserve">Altmann, J. (1974). Observational study of behavior: sampling methods. </w:t>
+        <w:t xml:space="preserve">Altmann, J. (1974). </w:t>
+      </w:r>
+      <w:bookmarkStart w:id="7" w:name="OLE_LINK1"/>
+      <w:bookmarkStart w:id="8" w:name="OLE_LINK2"/>
+      <w:r>
+        <w:t>Observational study of behavior: sampling methods</w:t>
+      </w:r>
+      <w:bookmarkEnd w:id="7"/>
+      <w:bookmarkEnd w:id="8"/>
+      <w:r>
+        <w:t xml:space="preserve">. </w:t>
       </w:r>
       <w:r>
         <w:rPr>
@@ -3535,7 +3544,7 @@
 
 <file path=word/comments.xml><?xml version="1.0" encoding="utf-8"?>
 <w:comments xmlns:wpc="http://schemas.microsoft.com/office/word/2010/wordprocessingCanvas" xmlns:cx="http://schemas.microsoft.com/office/drawing/2014/chartex" xmlns:cx1="http://schemas.microsoft.com/office/drawing/2015/9/8/chartex" xmlns:cx2="http://schemas.microsoft.com/office/drawing/2015/10/21/chartex" xmlns:cx3="http://schemas.microsoft.com/office/drawing/2016/5/9/chartex" xmlns:cx4="http://schemas.microsoft.com/office/drawing/2016/5/10/chartex" xmlns:cx5="http://schemas.microsoft.com/office/drawing/2016/5/11/chartex" xmlns:cx6="http://schemas.microsoft.com/office/drawing/2016/5/12/chartex" xmlns:cx7="http://schemas.microsoft.com/office/drawing/2016/5/13/chartex" xmlns:cx8="http://schemas.microsoft.com/office/drawing/2016/5/14/chartex" xmlns:mc="http://schemas.openxmlformats.org/markup-compatibility/2006" xmlns:aink="http://schemas.microsoft.com/office/drawing/2016/ink" xmlns:am3d="http://schemas.microsoft.com/office/drawing/2017/model3d" xmlns:o="urn:schemas-microsoft-com:office:office" xmlns:r="http://schemas.openxmlformats.org/officeDocument/2006/relationships" xmlns:m="http://schemas.openxmlformats.org/officeDocument/2006/math" xmlns:v="urn:schemas-microsoft-com:vml" xmlns:wp14="http://schemas.microsoft.com/office/word/2010/wordprocessingDrawing" xmlns:wp="http://schemas.openxmlformats.org/drawingml/2006/wordprocessingDrawing" xmlns:w10="urn:schemas-microsoft-com:office:word" xmlns:w="http://schemas.openxmlformats.org/wordprocessingml/2006/main" xmlns:w14="http://schemas.microsoft.com/office/word/2010/wordml" xmlns:w15="http://schemas.microsoft.com/office/word/2012/wordml" xmlns:w16cex="http://schemas.microsoft.com/office/word/2018/wordml/cex" xmlns:w16cid="http://schemas.microsoft.com/office/word/2016/wordml/cid" xmlns:w16="http://schemas.microsoft.com/office/word/2018/wordml" xmlns:w16se="http://schemas.microsoft.com/office/word/2015/wordml/symex" xmlns:wpg="http://schemas.microsoft.com/office/word/2010/wordprocessingGroup" xmlns:wpi="http://schemas.microsoft.com/office/word/2010/wordprocessingInk" xmlns:wne="http://schemas.microsoft.com/office/word/2006/wordml" xmlns:wps="http://schemas.microsoft.com/office/word/2010/wordprocessingShape" mc:Ignorable="w14 w15 w16se w16cid w16 w16cex wp14">
-  <w:comment w:id="5" w:author="Eddie F" w:date="2020-11-05T20:55:00Z" w:initials="EF">
+  <w:comment w:id="6" w:author="Eddie F" w:date="2020-11-05T20:55:00Z" w:initials="EF">
     <w:p>
       <w:pPr>
         <w:pStyle w:val="CommentText"/>

</xml_diff>